<commit_message>
Delirium prevention and treatment in the emergency department
</commit_message>
<xml_diff>
--- a/Bibliografia /RevistasCientificas_Q1/Delirium prevention and treatment in the emergency department (ED)- a systematic review protocol/Delirium prevention and treatment in the emergency department.docx
+++ b/Bibliografia /RevistasCientificas_Q1/Delirium prevention and treatment in the emergency department (ED)- a systematic review protocol/Delirium prevention and treatment in the emergency department.docx
@@ -98,14 +98,12 @@
         </w:rPr>
         <w:t xml:space="preserve"> não foram estabelecidas. O principal </w:t>
       </w:r>
-      <w:proofErr w:type="spellStart"/>
-      <w:r>
-        <w:rPr>
-          <w:lang w:val="pt-BR"/>
-        </w:rPr>
-        <w:t>objectivo</w:t>
-      </w:r>
-      <w:proofErr w:type="spellEnd"/>
+      <w:r>
+        <w:rPr>
+          <w:lang w:val="pt-BR"/>
+        </w:rPr>
+        <w:t>objetivo</w:t>
+      </w:r>
       <w:r>
         <w:rPr>
           <w:lang w:val="pt-BR"/>
@@ -286,21 +284,7 @@
         <w:rPr>
           <w:lang w:val="pt-BR"/>
         </w:rPr>
-        <w:t xml:space="preserve">O delírio é um estado de confusão aguda caracterizado por declínios na atenção, na consciência e na cognição. As flutuações do estado mental ao longo do tempo são características e necessárias para o diagnóstico.1 2 O delírio é comum no ambiente de cuidados agudos, incluindo o departamento de emergência (DE), e é particularmente </w:t>
-      </w:r>
-      <w:proofErr w:type="spellStart"/>
-      <w:r>
-        <w:rPr>
-          <w:lang w:val="pt-BR"/>
-        </w:rPr>
-        <w:t>prev</w:t>
-      </w:r>
-      <w:proofErr w:type="spellEnd"/>
-      <w:r>
-        <w:rPr>
-          <w:lang w:val="pt-BR"/>
-        </w:rPr>
-        <w:t xml:space="preserve">- alente entre adultos com mais de 65 anos de idade. Até 7%-17% dos adultos mais velhos que se apresentam à DE preenchem os critérios de diagnóstico para o delírio.3-9 Os prestadores de </w:t>
+        <w:t xml:space="preserve">O delírio é um estado de confusão aguda caracterizado por declínios na atenção, na consciência e na cognição. As flutuações do estado mental ao longo do tempo são características e necessárias para o diagnóstico.1 2 O delírio é comum no ambiente de cuidados agudos, incluindo o departamento de emergência (DE), e é particularmente prevalente entre adultos com mais de 65 anos de idade. Até 7%-17% dos adultos mais velhos que se apresentam à DE preenchem os critérios de diagnóstico para o delírio.3-9 Os prestadores de </w:t>
       </w:r>
       <w:proofErr w:type="spellStart"/>
       <w:r>

</xml_diff>